<commit_message>
Caja negra lista ordenada y casos prueba realizados
</commit_message>
<xml_diff>
--- a/OneDrive/Escritorio/UNI/4.CUARTO/2ºcuatri/Software II/practicas/IS2_2021/practica04/is2-1920-pract4-plantilla.docx
+++ b/OneDrive/Escritorio/UNI/4.CUARTO/2ºcuatri/Software II/practicas/IS2_2021/practica04/is2-1920-pract4-plantilla.docx
@@ -852,10 +852,21 @@
           </w:tcPr>
           <w:p>
             <w:pPr>
-              <w:rPr>
-                <w:lang w:val="es-ES_tradnl"/>
-              </w:rPr>
-            </w:pPr>
+              <w:pStyle w:val="Prrafodelista"/>
+              <w:numPr>
+                <w:ilvl w:val="0"/>
+                <w:numId w:val="27"/>
+              </w:numPr>
+              <w:rPr>
+                <w:lang w:val="es-ES_tradnl"/>
+              </w:rPr>
+            </w:pPr>
+            <w:r>
+              <w:rPr>
+                <w:lang w:val="es-ES_tradnl"/>
+              </w:rPr>
+              <w:t>&lt;0</w:t>
+            </w:r>
           </w:p>
         </w:tc>
       </w:tr>
@@ -981,6 +992,11 @@
           </w:tcPr>
           <w:p>
             <w:pPr>
+              <w:pStyle w:val="Prrafodelista"/>
+              <w:numPr>
+                <w:ilvl w:val="0"/>
+                <w:numId w:val="27"/>
+              </w:numPr>
               <w:rPr>
                 <w:lang w:val="es-ES_tradnl"/>
               </w:rPr>
@@ -1516,6 +1532,76 @@
           </w:p>
         </w:tc>
       </w:tr>
+      <w:tr>
+        <w:tc>
+          <w:tcPr>
+            <w:tcW w:w="2300" w:type="dxa"/>
+          </w:tcPr>
+          <w:p>
+            <w:pPr>
+              <w:rPr>
+                <w:lang w:val="es-ES_tradnl"/>
+              </w:rPr>
+            </w:pPr>
+            <w:r>
+              <w:rPr>
+                <w:lang w:val="es-ES_tradnl"/>
+              </w:rPr>
+              <w:t>11</w:t>
+            </w:r>
+          </w:p>
+        </w:tc>
+        <w:tc>
+          <w:tcPr>
+            <w:tcW w:w="6060" w:type="dxa"/>
+          </w:tcPr>
+          <w:p>
+            <w:pPr>
+              <w:rPr>
+                <w:lang w:val="es-ES_tradnl"/>
+              </w:rPr>
+            </w:pPr>
+            <w:r>
+              <w:rPr>
+                <w:lang w:val="es-ES_tradnl"/>
+              </w:rPr>
+              <w:t>-5,-8</w:t>
+            </w:r>
+          </w:p>
+        </w:tc>
+      </w:tr>
+      <w:tr>
+        <w:tc>
+          <w:tcPr>
+            <w:tcW w:w="2300" w:type="dxa"/>
+          </w:tcPr>
+          <w:p>
+            <w:pPr>
+              <w:rPr>
+                <w:lang w:val="es-ES_tradnl"/>
+              </w:rPr>
+            </w:pPr>
+            <w:r>
+              <w:rPr>
+                <w:lang w:val="es-ES_tradnl"/>
+              </w:rPr>
+              <w:t>12</w:t>
+            </w:r>
+          </w:p>
+        </w:tc>
+        <w:tc>
+          <w:tcPr>
+            <w:tcW w:w="6060" w:type="dxa"/>
+          </w:tcPr>
+          <w:p>
+            <w:pPr>
+              <w:rPr>
+                <w:lang w:val="es-ES_tradnl"/>
+              </w:rPr>
+            </w:pPr>
+          </w:p>
+        </w:tc>
+      </w:tr>
     </w:tbl>
     <w:p>
       <w:pPr>
@@ -1605,14 +1691,1925 @@
         </w:rPr>
       </w:pPr>
     </w:p>
+    <w:tbl>
+      <w:tblPr>
+        <w:tblStyle w:val="Tablaconcuadrcula"/>
+        <w:tblW w:w="0" w:type="auto"/>
+        <w:tblLook w:val="04A0" w:firstRow="1" w:lastRow="0" w:firstColumn="1" w:lastColumn="0" w:noHBand="0" w:noVBand="1"/>
+      </w:tblPr>
+      <w:tblGrid>
+        <w:gridCol w:w="1696"/>
+        <w:gridCol w:w="2977"/>
+        <w:gridCol w:w="3821"/>
+      </w:tblGrid>
+      <w:tr>
+        <w:tc>
+          <w:tcPr>
+            <w:tcW w:w="1696" w:type="dxa"/>
+            <w:vMerge w:val="restart"/>
+          </w:tcPr>
+          <w:p>
+            <w:pPr>
+              <w:jc w:val="center"/>
+              <w:rPr>
+                <w:lang w:val="es-ES_tradnl"/>
+              </w:rPr>
+            </w:pPr>
+            <w:r>
+              <w:rPr>
+                <w:lang w:val="es-ES_tradnl"/>
+              </w:rPr>
+              <w:t>Método</w:t>
+            </w:r>
+          </w:p>
+        </w:tc>
+        <w:tc>
+          <w:tcPr>
+            <w:tcW w:w="6798" w:type="dxa"/>
+            <w:gridSpan w:val="2"/>
+          </w:tcPr>
+          <w:p>
+            <w:pPr>
+              <w:jc w:val="center"/>
+              <w:rPr>
+                <w:lang w:val="es-ES_tradnl"/>
+              </w:rPr>
+            </w:pPr>
+            <w:r>
+              <w:rPr>
+                <w:lang w:val="es-ES_tradnl"/>
+              </w:rPr>
+              <w:t>Clases equivalencia</w:t>
+            </w:r>
+          </w:p>
+        </w:tc>
+      </w:tr>
+      <w:tr>
+        <w:tc>
+          <w:tcPr>
+            <w:tcW w:w="1696" w:type="dxa"/>
+            <w:vMerge/>
+          </w:tcPr>
+          <w:p>
+            <w:pPr>
+              <w:jc w:val="center"/>
+              <w:rPr>
+                <w:lang w:val="es-ES_tradnl"/>
+              </w:rPr>
+            </w:pPr>
+          </w:p>
+        </w:tc>
+        <w:tc>
+          <w:tcPr>
+            <w:tcW w:w="2977" w:type="dxa"/>
+          </w:tcPr>
+          <w:p>
+            <w:pPr>
+              <w:jc w:val="center"/>
+              <w:rPr>
+                <w:lang w:val="es-ES_tradnl"/>
+              </w:rPr>
+            </w:pPr>
+            <w:r>
+              <w:rPr>
+                <w:lang w:val="es-ES_tradnl"/>
+              </w:rPr>
+              <w:t>Valida</w:t>
+            </w:r>
+          </w:p>
+        </w:tc>
+        <w:tc>
+          <w:tcPr>
+            <w:tcW w:w="3821" w:type="dxa"/>
+          </w:tcPr>
+          <w:p>
+            <w:pPr>
+              <w:jc w:val="center"/>
+              <w:rPr>
+                <w:lang w:val="es-ES_tradnl"/>
+              </w:rPr>
+            </w:pPr>
+            <w:r>
+              <w:rPr>
+                <w:lang w:val="es-ES_tradnl"/>
+              </w:rPr>
+              <w:t>No Valida</w:t>
+            </w:r>
+          </w:p>
+        </w:tc>
+      </w:tr>
+      <w:tr>
+        <w:tc>
+          <w:tcPr>
+            <w:tcW w:w="1696" w:type="dxa"/>
+          </w:tcPr>
+          <w:p>
+            <w:pPr>
+              <w:rPr>
+                <w:lang w:val="es-ES_tradnl"/>
+              </w:rPr>
+            </w:pPr>
+            <w:proofErr w:type="spellStart"/>
+            <w:r>
+              <w:rPr>
+                <w:lang w:val="es-ES_tradnl"/>
+              </w:rPr>
+              <w:t>Get</w:t>
+            </w:r>
+            <w:proofErr w:type="spellEnd"/>
+          </w:p>
+        </w:tc>
+        <w:tc>
+          <w:tcPr>
+            <w:tcW w:w="2977" w:type="dxa"/>
+          </w:tcPr>
+          <w:p>
+            <w:pPr>
+              <w:rPr>
+                <w:lang w:val="es-ES_tradnl"/>
+              </w:rPr>
+            </w:pPr>
+            <w:r>
+              <w:rPr>
+                <w:lang w:val="es-ES_tradnl"/>
+              </w:rPr>
+              <w:t>Lista con un elemento</w:t>
+            </w:r>
+          </w:p>
+          <w:p>
+            <w:pPr>
+              <w:rPr>
+                <w:lang w:val="es-ES_tradnl"/>
+              </w:rPr>
+            </w:pPr>
+            <w:r>
+              <w:rPr>
+                <w:lang w:val="es-ES_tradnl"/>
+              </w:rPr>
+              <w:t>Lista con elementos</w:t>
+            </w:r>
+          </w:p>
+          <w:p>
+            <w:pPr>
+              <w:rPr>
+                <w:lang w:val="es-ES_tradnl"/>
+              </w:rPr>
+            </w:pPr>
+            <w:r>
+              <w:rPr>
+                <w:lang w:val="es-ES_tradnl"/>
+              </w:rPr>
+              <w:t>Índice [</w:t>
+            </w:r>
+            <w:proofErr w:type="gramStart"/>
+            <w:r>
+              <w:rPr>
+                <w:lang w:val="es-ES_tradnl"/>
+              </w:rPr>
+              <w:t>0,size</w:t>
+            </w:r>
+            <w:proofErr w:type="gramEnd"/>
+            <w:r>
+              <w:rPr>
+                <w:lang w:val="es-ES_tradnl"/>
+              </w:rPr>
+              <w:t>)</w:t>
+            </w:r>
+          </w:p>
+        </w:tc>
+        <w:tc>
+          <w:tcPr>
+            <w:tcW w:w="3821" w:type="dxa"/>
+          </w:tcPr>
+          <w:p>
+            <w:pPr>
+              <w:rPr>
+                <w:lang w:val="es-ES_tradnl"/>
+              </w:rPr>
+            </w:pPr>
+            <w:r>
+              <w:rPr>
+                <w:lang w:val="es-ES_tradnl"/>
+              </w:rPr>
+              <w:t xml:space="preserve">Lista </w:t>
+            </w:r>
+            <w:r>
+              <w:rPr>
+                <w:lang w:val="es-ES_tradnl"/>
+              </w:rPr>
+              <w:t>vacía</w:t>
+            </w:r>
+          </w:p>
+          <w:p>
+            <w:pPr>
+              <w:rPr>
+                <w:lang w:val="es-ES_tradnl"/>
+              </w:rPr>
+            </w:pPr>
+            <w:r>
+              <w:rPr>
+                <w:lang w:val="es-ES_tradnl"/>
+              </w:rPr>
+              <w:t>Índice [-inf,0)</w:t>
+            </w:r>
+          </w:p>
+          <w:p>
+            <w:pPr>
+              <w:rPr>
+                <w:lang w:val="es-ES_tradnl"/>
+              </w:rPr>
+            </w:pPr>
+            <w:r>
+              <w:rPr>
+                <w:lang w:val="es-ES_tradnl"/>
+              </w:rPr>
+              <w:t>Í</w:t>
+            </w:r>
+            <w:r>
+              <w:rPr>
+                <w:lang w:val="es-ES_tradnl"/>
+              </w:rPr>
+              <w:t>ndice</w:t>
+            </w:r>
+            <w:r>
+              <w:rPr>
+                <w:lang w:val="es-ES_tradnl"/>
+              </w:rPr>
+              <w:t xml:space="preserve"> [</w:t>
+            </w:r>
+            <w:proofErr w:type="spellStart"/>
+            <w:proofErr w:type="gramStart"/>
+            <w:r>
+              <w:rPr>
+                <w:lang w:val="es-ES_tradnl"/>
+              </w:rPr>
+              <w:t>size,inf</w:t>
+            </w:r>
+            <w:proofErr w:type="spellEnd"/>
+            <w:proofErr w:type="gramEnd"/>
+            <w:r>
+              <w:rPr>
+                <w:lang w:val="es-ES_tradnl"/>
+              </w:rPr>
+              <w:t>]</w:t>
+            </w:r>
+          </w:p>
+        </w:tc>
+      </w:tr>
+      <w:tr>
+        <w:tc>
+          <w:tcPr>
+            <w:tcW w:w="1696" w:type="dxa"/>
+          </w:tcPr>
+          <w:p>
+            <w:pPr>
+              <w:rPr>
+                <w:lang w:val="es-ES_tradnl"/>
+              </w:rPr>
+            </w:pPr>
+            <w:proofErr w:type="spellStart"/>
+            <w:r>
+              <w:rPr>
+                <w:lang w:val="es-ES_tradnl"/>
+              </w:rPr>
+              <w:t>Add</w:t>
+            </w:r>
+            <w:proofErr w:type="spellEnd"/>
+          </w:p>
+        </w:tc>
+        <w:tc>
+          <w:tcPr>
+            <w:tcW w:w="2977" w:type="dxa"/>
+          </w:tcPr>
+          <w:p>
+            <w:pPr>
+              <w:rPr>
+                <w:lang w:val="es-ES_tradnl"/>
+              </w:rPr>
+            </w:pPr>
+            <w:r>
+              <w:rPr>
+                <w:lang w:val="es-ES_tradnl"/>
+              </w:rPr>
+              <w:t xml:space="preserve">Lista </w:t>
+            </w:r>
+            <w:r>
+              <w:rPr>
+                <w:lang w:val="es-ES_tradnl"/>
+              </w:rPr>
+              <w:t>vacía</w:t>
+            </w:r>
+          </w:p>
+          <w:p>
+            <w:pPr>
+              <w:rPr>
+                <w:lang w:val="es-ES_tradnl"/>
+              </w:rPr>
+            </w:pPr>
+            <w:r>
+              <w:rPr>
+                <w:lang w:val="es-ES_tradnl"/>
+              </w:rPr>
+              <w:t>Lista con un elemento</w:t>
+            </w:r>
+          </w:p>
+          <w:p>
+            <w:pPr>
+              <w:rPr>
+                <w:lang w:val="es-ES_tradnl"/>
+              </w:rPr>
+            </w:pPr>
+            <w:r>
+              <w:rPr>
+                <w:lang w:val="es-ES_tradnl"/>
+              </w:rPr>
+              <w:t>Lista con elementos</w:t>
+            </w:r>
+          </w:p>
+          <w:p>
+            <w:pPr>
+              <w:rPr>
+                <w:lang w:val="es-ES_tradnl"/>
+              </w:rPr>
+            </w:pPr>
+            <w:proofErr w:type="gramStart"/>
+            <w:r>
+              <w:rPr>
+                <w:lang w:val="es-ES_tradnl"/>
+              </w:rPr>
+              <w:t>Elemento !</w:t>
+            </w:r>
+            <w:proofErr w:type="gramEnd"/>
+            <w:r>
+              <w:rPr>
+                <w:lang w:val="es-ES_tradnl"/>
+              </w:rPr>
+              <w:t xml:space="preserve">= </w:t>
+            </w:r>
+            <w:proofErr w:type="spellStart"/>
+            <w:r>
+              <w:rPr>
+                <w:lang w:val="es-ES_tradnl"/>
+              </w:rPr>
+              <w:t>null</w:t>
+            </w:r>
+            <w:proofErr w:type="spellEnd"/>
+          </w:p>
+        </w:tc>
+        <w:tc>
+          <w:tcPr>
+            <w:tcW w:w="3821" w:type="dxa"/>
+          </w:tcPr>
+          <w:p>
+            <w:pPr>
+              <w:rPr>
+                <w:lang w:val="es-ES_tradnl"/>
+              </w:rPr>
+            </w:pPr>
+            <w:r>
+              <w:rPr>
+                <w:lang w:val="es-ES_tradnl"/>
+              </w:rPr>
+              <w:t xml:space="preserve">Elemento = </w:t>
+            </w:r>
+            <w:proofErr w:type="spellStart"/>
+            <w:r>
+              <w:rPr>
+                <w:lang w:val="es-ES_tradnl"/>
+              </w:rPr>
+              <w:t>null</w:t>
+            </w:r>
+            <w:proofErr w:type="spellEnd"/>
+          </w:p>
+        </w:tc>
+      </w:tr>
+      <w:tr>
+        <w:tc>
+          <w:tcPr>
+            <w:tcW w:w="1696" w:type="dxa"/>
+          </w:tcPr>
+          <w:p>
+            <w:pPr>
+              <w:rPr>
+                <w:lang w:val="es-ES_tradnl"/>
+              </w:rPr>
+            </w:pPr>
+            <w:proofErr w:type="spellStart"/>
+            <w:r>
+              <w:rPr>
+                <w:lang w:val="es-ES_tradnl"/>
+              </w:rPr>
+              <w:t>Remove</w:t>
+            </w:r>
+            <w:proofErr w:type="spellEnd"/>
+          </w:p>
+        </w:tc>
+        <w:tc>
+          <w:tcPr>
+            <w:tcW w:w="2977" w:type="dxa"/>
+          </w:tcPr>
+          <w:p>
+            <w:pPr>
+              <w:rPr>
+                <w:lang w:val="es-ES_tradnl"/>
+              </w:rPr>
+            </w:pPr>
+            <w:r>
+              <w:rPr>
+                <w:lang w:val="es-ES_tradnl"/>
+              </w:rPr>
+              <w:t>Lista con un elemento</w:t>
+            </w:r>
+          </w:p>
+          <w:p>
+            <w:pPr>
+              <w:rPr>
+                <w:lang w:val="es-ES_tradnl"/>
+              </w:rPr>
+            </w:pPr>
+            <w:r>
+              <w:rPr>
+                <w:lang w:val="es-ES_tradnl"/>
+              </w:rPr>
+              <w:t>Lista con elemento</w:t>
+            </w:r>
+            <w:r>
+              <w:rPr>
+                <w:lang w:val="es-ES_tradnl"/>
+              </w:rPr>
+              <w:t>s</w:t>
+            </w:r>
+          </w:p>
+          <w:p>
+            <w:pPr>
+              <w:rPr>
+                <w:lang w:val="es-ES_tradnl"/>
+              </w:rPr>
+            </w:pPr>
+            <w:r>
+              <w:rPr>
+                <w:lang w:val="es-ES_tradnl"/>
+              </w:rPr>
+              <w:t>Índice [</w:t>
+            </w:r>
+            <w:proofErr w:type="gramStart"/>
+            <w:r>
+              <w:rPr>
+                <w:lang w:val="es-ES_tradnl"/>
+              </w:rPr>
+              <w:t>0,size</w:t>
+            </w:r>
+            <w:proofErr w:type="gramEnd"/>
+            <w:r>
+              <w:rPr>
+                <w:lang w:val="es-ES_tradnl"/>
+              </w:rPr>
+              <w:t>)</w:t>
+            </w:r>
+          </w:p>
+        </w:tc>
+        <w:tc>
+          <w:tcPr>
+            <w:tcW w:w="3821" w:type="dxa"/>
+          </w:tcPr>
+          <w:p>
+            <w:pPr>
+              <w:rPr>
+                <w:lang w:val="es-ES_tradnl"/>
+              </w:rPr>
+            </w:pPr>
+            <w:r>
+              <w:rPr>
+                <w:lang w:val="es-ES_tradnl"/>
+              </w:rPr>
+              <w:t xml:space="preserve">Lista </w:t>
+            </w:r>
+            <w:r>
+              <w:rPr>
+                <w:lang w:val="es-ES_tradnl"/>
+              </w:rPr>
+              <w:t>vacía</w:t>
+            </w:r>
+          </w:p>
+          <w:p>
+            <w:pPr>
+              <w:rPr>
+                <w:lang w:val="es-ES_tradnl"/>
+              </w:rPr>
+            </w:pPr>
+            <w:r>
+              <w:rPr>
+                <w:lang w:val="es-ES_tradnl"/>
+              </w:rPr>
+              <w:t>Índice [-inf,0)</w:t>
+            </w:r>
+          </w:p>
+          <w:p>
+            <w:pPr>
+              <w:rPr>
+                <w:lang w:val="es-ES_tradnl"/>
+              </w:rPr>
+            </w:pPr>
+            <w:r>
+              <w:rPr>
+                <w:lang w:val="es-ES_tradnl"/>
+              </w:rPr>
+              <w:t>Í</w:t>
+            </w:r>
+            <w:r>
+              <w:rPr>
+                <w:lang w:val="es-ES_tradnl"/>
+              </w:rPr>
+              <w:t>ndice</w:t>
+            </w:r>
+            <w:r>
+              <w:rPr>
+                <w:lang w:val="es-ES_tradnl"/>
+              </w:rPr>
+              <w:t>[</w:t>
+            </w:r>
+            <w:proofErr w:type="spellStart"/>
+            <w:proofErr w:type="gramStart"/>
+            <w:r>
+              <w:rPr>
+                <w:lang w:val="es-ES_tradnl"/>
+              </w:rPr>
+              <w:t>size,inf</w:t>
+            </w:r>
+            <w:proofErr w:type="spellEnd"/>
+            <w:proofErr w:type="gramEnd"/>
+            <w:r>
+              <w:rPr>
+                <w:lang w:val="es-ES_tradnl"/>
+              </w:rPr>
+              <w:t>]</w:t>
+            </w:r>
+          </w:p>
+        </w:tc>
+      </w:tr>
+      <w:tr>
+        <w:tc>
+          <w:tcPr>
+            <w:tcW w:w="1696" w:type="dxa"/>
+          </w:tcPr>
+          <w:p>
+            <w:pPr>
+              <w:rPr>
+                <w:lang w:val="es-ES_tradnl"/>
+              </w:rPr>
+            </w:pPr>
+            <w:proofErr w:type="spellStart"/>
+            <w:r>
+              <w:rPr>
+                <w:lang w:val="es-ES_tradnl"/>
+              </w:rPr>
+              <w:t>Size</w:t>
+            </w:r>
+            <w:proofErr w:type="spellEnd"/>
+          </w:p>
+        </w:tc>
+        <w:tc>
+          <w:tcPr>
+            <w:tcW w:w="2977" w:type="dxa"/>
+          </w:tcPr>
+          <w:p>
+            <w:pPr>
+              <w:rPr>
+                <w:lang w:val="es-ES_tradnl"/>
+              </w:rPr>
+            </w:pPr>
+            <w:r>
+              <w:rPr>
+                <w:lang w:val="es-ES_tradnl"/>
+              </w:rPr>
+              <w:t xml:space="preserve">Lista </w:t>
+            </w:r>
+            <w:r>
+              <w:rPr>
+                <w:lang w:val="es-ES_tradnl"/>
+              </w:rPr>
+              <w:t>vacía</w:t>
+            </w:r>
+          </w:p>
+          <w:p>
+            <w:pPr>
+              <w:rPr>
+                <w:lang w:val="es-ES_tradnl"/>
+              </w:rPr>
+            </w:pPr>
+            <w:r>
+              <w:rPr>
+                <w:lang w:val="es-ES_tradnl"/>
+              </w:rPr>
+              <w:t>Lista con un elemento</w:t>
+            </w:r>
+          </w:p>
+          <w:p>
+            <w:pPr>
+              <w:rPr>
+                <w:lang w:val="es-ES_tradnl"/>
+              </w:rPr>
+            </w:pPr>
+            <w:r>
+              <w:rPr>
+                <w:lang w:val="es-ES_tradnl"/>
+              </w:rPr>
+              <w:t>Lista con elementos</w:t>
+            </w:r>
+          </w:p>
+        </w:tc>
+        <w:tc>
+          <w:tcPr>
+            <w:tcW w:w="3821" w:type="dxa"/>
+          </w:tcPr>
+          <w:p>
+            <w:pPr>
+              <w:rPr>
+                <w:lang w:val="es-ES_tradnl"/>
+              </w:rPr>
+            </w:pPr>
+          </w:p>
+        </w:tc>
+      </w:tr>
+      <w:tr>
+        <w:tc>
+          <w:tcPr>
+            <w:tcW w:w="1696" w:type="dxa"/>
+          </w:tcPr>
+          <w:p>
+            <w:pPr>
+              <w:rPr>
+                <w:lang w:val="es-ES_tradnl"/>
+              </w:rPr>
+            </w:pPr>
+            <w:proofErr w:type="spellStart"/>
+            <w:r>
+              <w:rPr>
+                <w:lang w:val="es-ES_tradnl"/>
+              </w:rPr>
+              <w:t>clear</w:t>
+            </w:r>
+            <w:proofErr w:type="spellEnd"/>
+          </w:p>
+        </w:tc>
+        <w:tc>
+          <w:tcPr>
+            <w:tcW w:w="2977" w:type="dxa"/>
+          </w:tcPr>
+          <w:p>
+            <w:pPr>
+              <w:rPr>
+                <w:lang w:val="es-ES_tradnl"/>
+              </w:rPr>
+            </w:pPr>
+            <w:r>
+              <w:rPr>
+                <w:lang w:val="es-ES_tradnl"/>
+              </w:rPr>
+              <w:t xml:space="preserve">Lista </w:t>
+            </w:r>
+            <w:r>
+              <w:rPr>
+                <w:lang w:val="es-ES_tradnl"/>
+              </w:rPr>
+              <w:t>vacía</w:t>
+            </w:r>
+          </w:p>
+          <w:p>
+            <w:pPr>
+              <w:rPr>
+                <w:lang w:val="es-ES_tradnl"/>
+              </w:rPr>
+            </w:pPr>
+            <w:r>
+              <w:rPr>
+                <w:lang w:val="es-ES_tradnl"/>
+              </w:rPr>
+              <w:t>Lista con un elemento</w:t>
+            </w:r>
+          </w:p>
+          <w:p>
+            <w:pPr>
+              <w:rPr>
+                <w:lang w:val="es-ES_tradnl"/>
+              </w:rPr>
+            </w:pPr>
+            <w:r>
+              <w:rPr>
+                <w:lang w:val="es-ES_tradnl"/>
+              </w:rPr>
+              <w:t>Lista con elementos</w:t>
+            </w:r>
+          </w:p>
+        </w:tc>
+        <w:tc>
+          <w:tcPr>
+            <w:tcW w:w="3821" w:type="dxa"/>
+          </w:tcPr>
+          <w:p>
+            <w:pPr>
+              <w:rPr>
+                <w:lang w:val="es-ES_tradnl"/>
+              </w:rPr>
+            </w:pPr>
+          </w:p>
+        </w:tc>
+      </w:tr>
+    </w:tbl>
     <w:p>
       <w:pPr>
+        <w:rPr>
+          <w:lang w:val="es-ES_tradnl"/>
+        </w:rPr>
+      </w:pPr>
+    </w:p>
+    <w:p>
+      <w:pPr>
+        <w:rPr>
+          <w:lang w:val="es-ES_tradnl"/>
+        </w:rPr>
+      </w:pPr>
+    </w:p>
+    <w:p>
+      <w:pPr>
         <w:pStyle w:val="Ttulo3"/>
         <w:rPr>
           <w:lang w:val="es-ES_tradnl"/>
         </w:rPr>
       </w:pPr>
     </w:p>
+    <w:p>
+      <w:pPr>
+        <w:rPr>
+          <w:lang w:val="es-ES_tradnl"/>
+        </w:rPr>
+      </w:pPr>
+    </w:p>
+    <w:p>
+      <w:pPr>
+        <w:rPr>
+          <w:lang w:val="es-ES_tradnl"/>
+        </w:rPr>
+      </w:pPr>
+    </w:p>
+    <w:tbl>
+      <w:tblPr>
+        <w:tblStyle w:val="Tablaconcuadrcula"/>
+        <w:tblW w:w="0" w:type="auto"/>
+        <w:tblLook w:val="04A0" w:firstRow="1" w:lastRow="0" w:firstColumn="1" w:lastColumn="0" w:noHBand="0" w:noVBand="1"/>
+      </w:tblPr>
+      <w:tblGrid>
+        <w:gridCol w:w="2831"/>
+        <w:gridCol w:w="2831"/>
+        <w:gridCol w:w="2832"/>
+      </w:tblGrid>
+      <w:tr>
+        <w:tc>
+          <w:tcPr>
+            <w:tcW w:w="5662" w:type="dxa"/>
+            <w:gridSpan w:val="2"/>
+          </w:tcPr>
+          <w:p>
+            <w:pPr>
+              <w:jc w:val="center"/>
+              <w:rPr>
+                <w:lang w:val="es-ES_tradnl"/>
+              </w:rPr>
+            </w:pPr>
+            <w:r>
+              <w:rPr>
+                <w:lang w:val="es-ES_tradnl"/>
+              </w:rPr>
+              <w:lastRenderedPageBreak/>
+              <w:t>Casos de prueba Validos</w:t>
+            </w:r>
+          </w:p>
+        </w:tc>
+        <w:tc>
+          <w:tcPr>
+            <w:tcW w:w="2832" w:type="dxa"/>
+          </w:tcPr>
+          <w:p>
+            <w:pPr>
+              <w:rPr>
+                <w:lang w:val="es-ES_tradnl"/>
+              </w:rPr>
+            </w:pPr>
+            <w:r>
+              <w:rPr>
+                <w:lang w:val="es-ES_tradnl"/>
+              </w:rPr>
+              <w:t>Valor esperado</w:t>
+            </w:r>
+          </w:p>
+        </w:tc>
+      </w:tr>
+      <w:tr>
+        <w:tc>
+          <w:tcPr>
+            <w:tcW w:w="2831" w:type="dxa"/>
+          </w:tcPr>
+          <w:p>
+            <w:pPr>
+              <w:rPr>
+                <w:lang w:val="es-ES_tradnl"/>
+              </w:rPr>
+            </w:pPr>
+            <w:proofErr w:type="spellStart"/>
+            <w:r>
+              <w:rPr>
+                <w:lang w:val="es-ES_tradnl"/>
+              </w:rPr>
+              <w:t>Get</w:t>
+            </w:r>
+            <w:proofErr w:type="spellEnd"/>
+          </w:p>
+        </w:tc>
+        <w:tc>
+          <w:tcPr>
+            <w:tcW w:w="2831" w:type="dxa"/>
+          </w:tcPr>
+          <w:p>
+            <w:pPr>
+              <w:rPr>
+                <w:lang w:val="es-ES_tradnl"/>
+              </w:rPr>
+            </w:pPr>
+            <w:proofErr w:type="spellStart"/>
+            <w:proofErr w:type="gramStart"/>
+            <w:r>
+              <w:rPr>
+                <w:lang w:val="es-ES_tradnl"/>
+              </w:rPr>
+              <w:t>Get</w:t>
+            </w:r>
+            <w:proofErr w:type="spellEnd"/>
+            <w:r>
+              <w:rPr>
+                <w:lang w:val="es-ES_tradnl"/>
+              </w:rPr>
+              <w:t>(</w:t>
+            </w:r>
+            <w:proofErr w:type="gramEnd"/>
+            <w:r>
+              <w:rPr>
+                <w:lang w:val="es-ES_tradnl"/>
+              </w:rPr>
+              <w:t>0) en [5]</w:t>
+            </w:r>
+          </w:p>
+          <w:p>
+            <w:pPr>
+              <w:rPr>
+                <w:lang w:val="es-ES_tradnl"/>
+              </w:rPr>
+            </w:pPr>
+            <w:proofErr w:type="spellStart"/>
+            <w:proofErr w:type="gramStart"/>
+            <w:r>
+              <w:rPr>
+                <w:lang w:val="es-ES_tradnl"/>
+              </w:rPr>
+              <w:t>Get</w:t>
+            </w:r>
+            <w:proofErr w:type="spellEnd"/>
+            <w:r>
+              <w:rPr>
+                <w:lang w:val="es-ES_tradnl"/>
+              </w:rPr>
+              <w:t>(</w:t>
+            </w:r>
+            <w:proofErr w:type="gramEnd"/>
+            <w:r>
+              <w:rPr>
+                <w:lang w:val="es-ES_tradnl"/>
+              </w:rPr>
+              <w:t>2) en [1,2,3,4]</w:t>
+            </w:r>
+          </w:p>
+        </w:tc>
+        <w:tc>
+          <w:tcPr>
+            <w:tcW w:w="2832" w:type="dxa"/>
+          </w:tcPr>
+          <w:p>
+            <w:pPr>
+              <w:rPr>
+                <w:lang w:val="es-ES_tradnl"/>
+              </w:rPr>
+            </w:pPr>
+            <w:r>
+              <w:rPr>
+                <w:lang w:val="es-ES_tradnl"/>
+              </w:rPr>
+              <w:t>[5]</w:t>
+            </w:r>
+          </w:p>
+          <w:p>
+            <w:pPr>
+              <w:rPr>
+                <w:lang w:val="es-ES_tradnl"/>
+              </w:rPr>
+            </w:pPr>
+            <w:r>
+              <w:rPr>
+                <w:lang w:val="es-ES_tradnl"/>
+              </w:rPr>
+              <w:t>[3]</w:t>
+            </w:r>
+          </w:p>
+        </w:tc>
+      </w:tr>
+      <w:tr>
+        <w:tc>
+          <w:tcPr>
+            <w:tcW w:w="2831" w:type="dxa"/>
+          </w:tcPr>
+          <w:p>
+            <w:pPr>
+              <w:rPr>
+                <w:lang w:val="es-ES_tradnl"/>
+              </w:rPr>
+            </w:pPr>
+            <w:proofErr w:type="spellStart"/>
+            <w:r>
+              <w:rPr>
+                <w:lang w:val="es-ES_tradnl"/>
+              </w:rPr>
+              <w:t>Add</w:t>
+            </w:r>
+            <w:proofErr w:type="spellEnd"/>
+          </w:p>
+        </w:tc>
+        <w:tc>
+          <w:tcPr>
+            <w:tcW w:w="2831" w:type="dxa"/>
+          </w:tcPr>
+          <w:p>
+            <w:pPr>
+              <w:rPr>
+                <w:lang w:val="es-ES_tradnl"/>
+              </w:rPr>
+            </w:pPr>
+            <w:proofErr w:type="spellStart"/>
+            <w:proofErr w:type="gramStart"/>
+            <w:r>
+              <w:rPr>
+                <w:lang w:val="es-ES_tradnl"/>
+              </w:rPr>
+              <w:t>Add</w:t>
+            </w:r>
+            <w:proofErr w:type="spellEnd"/>
+            <w:r>
+              <w:rPr>
+                <w:lang w:val="es-ES_tradnl"/>
+              </w:rPr>
+              <w:t>(</w:t>
+            </w:r>
+            <w:proofErr w:type="gramEnd"/>
+            <w:r>
+              <w:rPr>
+                <w:lang w:val="es-ES_tradnl"/>
+              </w:rPr>
+              <w:t>3) en []</w:t>
+            </w:r>
+          </w:p>
+          <w:p>
+            <w:pPr>
+              <w:rPr>
+                <w:lang w:val="es-ES_tradnl"/>
+              </w:rPr>
+            </w:pPr>
+            <w:proofErr w:type="spellStart"/>
+            <w:proofErr w:type="gramStart"/>
+            <w:r>
+              <w:rPr>
+                <w:lang w:val="es-ES_tradnl"/>
+              </w:rPr>
+              <w:t>Add</w:t>
+            </w:r>
+            <w:proofErr w:type="spellEnd"/>
+            <w:r>
+              <w:rPr>
+                <w:lang w:val="es-ES_tradnl"/>
+              </w:rPr>
+              <w:t>(</w:t>
+            </w:r>
+            <w:proofErr w:type="gramEnd"/>
+            <w:r>
+              <w:rPr>
+                <w:lang w:val="es-ES_tradnl"/>
+              </w:rPr>
+              <w:t>2) en [1]</w:t>
+            </w:r>
+          </w:p>
+          <w:p>
+            <w:pPr>
+              <w:rPr>
+                <w:lang w:val="es-ES_tradnl"/>
+              </w:rPr>
+            </w:pPr>
+            <w:proofErr w:type="spellStart"/>
+            <w:proofErr w:type="gramStart"/>
+            <w:r>
+              <w:rPr>
+                <w:lang w:val="es-ES_tradnl"/>
+              </w:rPr>
+              <w:t>Add</w:t>
+            </w:r>
+            <w:proofErr w:type="spellEnd"/>
+            <w:r>
+              <w:rPr>
+                <w:lang w:val="es-ES_tradnl"/>
+              </w:rPr>
+              <w:t>(</w:t>
+            </w:r>
+            <w:proofErr w:type="gramEnd"/>
+            <w:r>
+              <w:rPr>
+                <w:lang w:val="es-ES_tradnl"/>
+              </w:rPr>
+              <w:t>5) en [1,3,4]</w:t>
+            </w:r>
+          </w:p>
+        </w:tc>
+        <w:tc>
+          <w:tcPr>
+            <w:tcW w:w="2832" w:type="dxa"/>
+          </w:tcPr>
+          <w:p>
+            <w:pPr>
+              <w:rPr>
+                <w:lang w:val="es-ES_tradnl"/>
+              </w:rPr>
+            </w:pPr>
+            <w:r>
+              <w:rPr>
+                <w:lang w:val="es-ES_tradnl"/>
+              </w:rPr>
+              <w:t>[3]</w:t>
+            </w:r>
+          </w:p>
+          <w:p>
+            <w:pPr>
+              <w:rPr>
+                <w:lang w:val="es-ES_tradnl"/>
+              </w:rPr>
+            </w:pPr>
+            <w:r>
+              <w:rPr>
+                <w:lang w:val="es-ES_tradnl"/>
+              </w:rPr>
+              <w:t>[1,2]</w:t>
+            </w:r>
+          </w:p>
+          <w:p>
+            <w:pPr>
+              <w:rPr>
+                <w:lang w:val="es-ES_tradnl"/>
+              </w:rPr>
+            </w:pPr>
+            <w:r>
+              <w:rPr>
+                <w:lang w:val="es-ES_tradnl"/>
+              </w:rPr>
+              <w:t>[1,3,4,5]</w:t>
+            </w:r>
+          </w:p>
+        </w:tc>
+      </w:tr>
+      <w:tr>
+        <w:tc>
+          <w:tcPr>
+            <w:tcW w:w="2831" w:type="dxa"/>
+          </w:tcPr>
+          <w:p>
+            <w:pPr>
+              <w:rPr>
+                <w:lang w:val="es-ES_tradnl"/>
+              </w:rPr>
+            </w:pPr>
+            <w:proofErr w:type="spellStart"/>
+            <w:r>
+              <w:rPr>
+                <w:lang w:val="es-ES_tradnl"/>
+              </w:rPr>
+              <w:t>Remove</w:t>
+            </w:r>
+            <w:proofErr w:type="spellEnd"/>
+          </w:p>
+        </w:tc>
+        <w:tc>
+          <w:tcPr>
+            <w:tcW w:w="2831" w:type="dxa"/>
+          </w:tcPr>
+          <w:p>
+            <w:pPr>
+              <w:rPr>
+                <w:lang w:val="es-ES_tradnl"/>
+              </w:rPr>
+            </w:pPr>
+            <w:proofErr w:type="spellStart"/>
+            <w:proofErr w:type="gramStart"/>
+            <w:r>
+              <w:rPr>
+                <w:lang w:val="es-ES_tradnl"/>
+              </w:rPr>
+              <w:t>Remove</w:t>
+            </w:r>
+            <w:proofErr w:type="spellEnd"/>
+            <w:r>
+              <w:rPr>
+                <w:lang w:val="es-ES_tradnl"/>
+              </w:rPr>
+              <w:t>(</w:t>
+            </w:r>
+            <w:proofErr w:type="gramEnd"/>
+            <w:r>
+              <w:rPr>
+                <w:lang w:val="es-ES_tradnl"/>
+              </w:rPr>
+              <w:t>0) en [1]</w:t>
+            </w:r>
+          </w:p>
+          <w:p>
+            <w:pPr>
+              <w:rPr>
+                <w:lang w:val="es-ES_tradnl"/>
+              </w:rPr>
+            </w:pPr>
+            <w:proofErr w:type="spellStart"/>
+            <w:proofErr w:type="gramStart"/>
+            <w:r>
+              <w:rPr>
+                <w:lang w:val="es-ES_tradnl"/>
+              </w:rPr>
+              <w:t>Remove</w:t>
+            </w:r>
+            <w:proofErr w:type="spellEnd"/>
+            <w:r>
+              <w:rPr>
+                <w:lang w:val="es-ES_tradnl"/>
+              </w:rPr>
+              <w:t>(</w:t>
+            </w:r>
+            <w:proofErr w:type="gramEnd"/>
+            <w:r>
+              <w:rPr>
+                <w:lang w:val="es-ES_tradnl"/>
+              </w:rPr>
+              <w:t>2) en [1,2,3,4]</w:t>
+            </w:r>
+          </w:p>
+        </w:tc>
+        <w:tc>
+          <w:tcPr>
+            <w:tcW w:w="2832" w:type="dxa"/>
+          </w:tcPr>
+          <w:p>
+            <w:pPr>
+              <w:rPr>
+                <w:lang w:val="es-ES_tradnl"/>
+              </w:rPr>
+            </w:pPr>
+            <w:r>
+              <w:rPr>
+                <w:lang w:val="es-ES_tradnl"/>
+              </w:rPr>
+              <w:t>[]</w:t>
+            </w:r>
+          </w:p>
+          <w:p>
+            <w:pPr>
+              <w:rPr>
+                <w:lang w:val="es-ES_tradnl"/>
+              </w:rPr>
+            </w:pPr>
+            <w:r>
+              <w:rPr>
+                <w:lang w:val="es-ES_tradnl"/>
+              </w:rPr>
+              <w:t>[1,2,4]</w:t>
+            </w:r>
+          </w:p>
+        </w:tc>
+      </w:tr>
+      <w:tr>
+        <w:tc>
+          <w:tcPr>
+            <w:tcW w:w="2831" w:type="dxa"/>
+          </w:tcPr>
+          <w:p>
+            <w:pPr>
+              <w:rPr>
+                <w:lang w:val="es-ES_tradnl"/>
+              </w:rPr>
+            </w:pPr>
+            <w:proofErr w:type="spellStart"/>
+            <w:r>
+              <w:rPr>
+                <w:lang w:val="es-ES_tradnl"/>
+              </w:rPr>
+              <w:t>Size</w:t>
+            </w:r>
+            <w:proofErr w:type="spellEnd"/>
+          </w:p>
+        </w:tc>
+        <w:tc>
+          <w:tcPr>
+            <w:tcW w:w="2831" w:type="dxa"/>
+          </w:tcPr>
+          <w:p>
+            <w:pPr>
+              <w:rPr>
+                <w:lang w:val="es-ES_tradnl"/>
+              </w:rPr>
+            </w:pPr>
+            <w:proofErr w:type="spellStart"/>
+            <w:proofErr w:type="gramStart"/>
+            <w:r>
+              <w:rPr>
+                <w:lang w:val="es-ES_tradnl"/>
+              </w:rPr>
+              <w:t>Size</w:t>
+            </w:r>
+            <w:proofErr w:type="spellEnd"/>
+            <w:r>
+              <w:rPr>
+                <w:lang w:val="es-ES_tradnl"/>
+              </w:rPr>
+              <w:t>(</w:t>
+            </w:r>
+            <w:proofErr w:type="gramEnd"/>
+            <w:r>
+              <w:rPr>
+                <w:lang w:val="es-ES_tradnl"/>
+              </w:rPr>
+              <w:t>) en []</w:t>
+            </w:r>
+          </w:p>
+          <w:p>
+            <w:pPr>
+              <w:rPr>
+                <w:lang w:val="es-ES_tradnl"/>
+              </w:rPr>
+            </w:pPr>
+            <w:proofErr w:type="spellStart"/>
+            <w:proofErr w:type="gramStart"/>
+            <w:r>
+              <w:rPr>
+                <w:lang w:val="es-ES_tradnl"/>
+              </w:rPr>
+              <w:t>Size</w:t>
+            </w:r>
+            <w:proofErr w:type="spellEnd"/>
+            <w:r>
+              <w:rPr>
+                <w:lang w:val="es-ES_tradnl"/>
+              </w:rPr>
+              <w:t>(</w:t>
+            </w:r>
+            <w:proofErr w:type="gramEnd"/>
+            <w:r>
+              <w:rPr>
+                <w:lang w:val="es-ES_tradnl"/>
+              </w:rPr>
+              <w:t>) en [3]</w:t>
+            </w:r>
+          </w:p>
+          <w:p>
+            <w:pPr>
+              <w:rPr>
+                <w:lang w:val="es-ES_tradnl"/>
+              </w:rPr>
+            </w:pPr>
+            <w:proofErr w:type="spellStart"/>
+            <w:proofErr w:type="gramStart"/>
+            <w:r>
+              <w:rPr>
+                <w:lang w:val="es-ES_tradnl"/>
+              </w:rPr>
+              <w:t>Size</w:t>
+            </w:r>
+            <w:proofErr w:type="spellEnd"/>
+            <w:r>
+              <w:rPr>
+                <w:lang w:val="es-ES_tradnl"/>
+              </w:rPr>
+              <w:t>(</w:t>
+            </w:r>
+            <w:proofErr w:type="gramEnd"/>
+            <w:r>
+              <w:rPr>
+                <w:lang w:val="es-ES_tradnl"/>
+              </w:rPr>
+              <w:t>) en [1,2,3,4]</w:t>
+            </w:r>
+          </w:p>
+        </w:tc>
+        <w:tc>
+          <w:tcPr>
+            <w:tcW w:w="2832" w:type="dxa"/>
+          </w:tcPr>
+          <w:p>
+            <w:pPr>
+              <w:rPr>
+                <w:lang w:val="es-ES_tradnl"/>
+              </w:rPr>
+            </w:pPr>
+            <w:r>
+              <w:rPr>
+                <w:lang w:val="es-ES_tradnl"/>
+              </w:rPr>
+              <w:t>0</w:t>
+            </w:r>
+          </w:p>
+          <w:p>
+            <w:pPr>
+              <w:rPr>
+                <w:lang w:val="es-ES_tradnl"/>
+              </w:rPr>
+            </w:pPr>
+            <w:r>
+              <w:rPr>
+                <w:lang w:val="es-ES_tradnl"/>
+              </w:rPr>
+              <w:t>1</w:t>
+            </w:r>
+          </w:p>
+          <w:p>
+            <w:pPr>
+              <w:rPr>
+                <w:lang w:val="es-ES_tradnl"/>
+              </w:rPr>
+            </w:pPr>
+            <w:r>
+              <w:rPr>
+                <w:lang w:val="es-ES_tradnl"/>
+              </w:rPr>
+              <w:t>4</w:t>
+            </w:r>
+          </w:p>
+        </w:tc>
+      </w:tr>
+      <w:tr>
+        <w:tc>
+          <w:tcPr>
+            <w:tcW w:w="2831" w:type="dxa"/>
+          </w:tcPr>
+          <w:p>
+            <w:pPr>
+              <w:rPr>
+                <w:lang w:val="es-ES_tradnl"/>
+              </w:rPr>
+            </w:pPr>
+            <w:r>
+              <w:rPr>
+                <w:lang w:val="es-ES_tradnl"/>
+              </w:rPr>
+              <w:t>Clear</w:t>
+            </w:r>
+          </w:p>
+        </w:tc>
+        <w:tc>
+          <w:tcPr>
+            <w:tcW w:w="2831" w:type="dxa"/>
+          </w:tcPr>
+          <w:p>
+            <w:pPr>
+              <w:rPr>
+                <w:lang w:val="es-ES_tradnl"/>
+              </w:rPr>
+            </w:pPr>
+            <w:proofErr w:type="gramStart"/>
+            <w:r>
+              <w:rPr>
+                <w:lang w:val="es-ES_tradnl"/>
+              </w:rPr>
+              <w:t>Clear(</w:t>
+            </w:r>
+            <w:proofErr w:type="gramEnd"/>
+            <w:r>
+              <w:rPr>
+                <w:lang w:val="es-ES_tradnl"/>
+              </w:rPr>
+              <w:t>) en []</w:t>
+            </w:r>
+          </w:p>
+          <w:p>
+            <w:pPr>
+              <w:rPr>
+                <w:lang w:val="es-ES_tradnl"/>
+              </w:rPr>
+            </w:pPr>
+            <w:proofErr w:type="gramStart"/>
+            <w:r>
+              <w:rPr>
+                <w:lang w:val="es-ES_tradnl"/>
+              </w:rPr>
+              <w:t>Clear(</w:t>
+            </w:r>
+            <w:proofErr w:type="gramEnd"/>
+            <w:r>
+              <w:rPr>
+                <w:lang w:val="es-ES_tradnl"/>
+              </w:rPr>
+              <w:t>) en [2]</w:t>
+            </w:r>
+          </w:p>
+          <w:p>
+            <w:pPr>
+              <w:rPr>
+                <w:lang w:val="es-ES_tradnl"/>
+              </w:rPr>
+            </w:pPr>
+            <w:proofErr w:type="gramStart"/>
+            <w:r>
+              <w:rPr>
+                <w:lang w:val="es-ES_tradnl"/>
+              </w:rPr>
+              <w:t>Clear(</w:t>
+            </w:r>
+            <w:proofErr w:type="gramEnd"/>
+            <w:r>
+              <w:rPr>
+                <w:lang w:val="es-ES_tradnl"/>
+              </w:rPr>
+              <w:t>) en [1,2,3,4]</w:t>
+            </w:r>
+          </w:p>
+        </w:tc>
+        <w:tc>
+          <w:tcPr>
+            <w:tcW w:w="2832" w:type="dxa"/>
+          </w:tcPr>
+          <w:p>
+            <w:pPr>
+              <w:rPr>
+                <w:lang w:val="es-ES_tradnl"/>
+              </w:rPr>
+            </w:pPr>
+            <w:r>
+              <w:rPr>
+                <w:lang w:val="es-ES_tradnl"/>
+              </w:rPr>
+              <w:t>[]</w:t>
+            </w:r>
+          </w:p>
+          <w:p>
+            <w:pPr>
+              <w:rPr>
+                <w:lang w:val="es-ES_tradnl"/>
+              </w:rPr>
+            </w:pPr>
+            <w:r>
+              <w:rPr>
+                <w:lang w:val="es-ES_tradnl"/>
+              </w:rPr>
+              <w:t>[]</w:t>
+            </w:r>
+          </w:p>
+          <w:p>
+            <w:pPr>
+              <w:rPr>
+                <w:lang w:val="es-ES_tradnl"/>
+              </w:rPr>
+            </w:pPr>
+            <w:r>
+              <w:rPr>
+                <w:lang w:val="es-ES_tradnl"/>
+              </w:rPr>
+              <w:t>[]</w:t>
+            </w:r>
+          </w:p>
+        </w:tc>
+      </w:tr>
+    </w:tbl>
+    <w:p>
+      <w:pPr>
+        <w:rPr>
+          <w:lang w:val="es-ES_tradnl"/>
+        </w:rPr>
+      </w:pPr>
+    </w:p>
+    <w:tbl>
+      <w:tblPr>
+        <w:tblStyle w:val="Tablaconcuadrcula"/>
+        <w:tblW w:w="0" w:type="auto"/>
+        <w:tblLook w:val="04A0" w:firstRow="1" w:lastRow="0" w:firstColumn="1" w:lastColumn="0" w:noHBand="0" w:noVBand="1"/>
+      </w:tblPr>
+      <w:tblGrid>
+        <w:gridCol w:w="2831"/>
+        <w:gridCol w:w="2831"/>
+        <w:gridCol w:w="2832"/>
+      </w:tblGrid>
+      <w:tr>
+        <w:tc>
+          <w:tcPr>
+            <w:tcW w:w="5662" w:type="dxa"/>
+            <w:gridSpan w:val="2"/>
+          </w:tcPr>
+          <w:p>
+            <w:pPr>
+              <w:rPr>
+                <w:lang w:val="es-ES_tradnl"/>
+              </w:rPr>
+            </w:pPr>
+            <w:r>
+              <w:rPr>
+                <w:lang w:val="es-ES_tradnl"/>
+              </w:rPr>
+              <w:t>Casos de prueba no validos</w:t>
+            </w:r>
+          </w:p>
+        </w:tc>
+        <w:tc>
+          <w:tcPr>
+            <w:tcW w:w="2832" w:type="dxa"/>
+          </w:tcPr>
+          <w:p>
+            <w:pPr>
+              <w:rPr>
+                <w:lang w:val="es-ES_tradnl"/>
+              </w:rPr>
+            </w:pPr>
+            <w:r>
+              <w:rPr>
+                <w:lang w:val="es-ES_tradnl"/>
+              </w:rPr>
+              <w:t>Valor esperado</w:t>
+            </w:r>
+          </w:p>
+        </w:tc>
+      </w:tr>
+      <w:tr>
+        <w:tc>
+          <w:tcPr>
+            <w:tcW w:w="2831" w:type="dxa"/>
+          </w:tcPr>
+          <w:p>
+            <w:pPr>
+              <w:rPr>
+                <w:lang w:val="es-ES_tradnl"/>
+              </w:rPr>
+            </w:pPr>
+            <w:proofErr w:type="spellStart"/>
+            <w:r>
+              <w:rPr>
+                <w:lang w:val="es-ES_tradnl"/>
+              </w:rPr>
+              <w:t>Get</w:t>
+            </w:r>
+            <w:proofErr w:type="spellEnd"/>
+          </w:p>
+        </w:tc>
+        <w:tc>
+          <w:tcPr>
+            <w:tcW w:w="2831" w:type="dxa"/>
+          </w:tcPr>
+          <w:p>
+            <w:pPr>
+              <w:rPr>
+                <w:lang w:val="es-ES_tradnl"/>
+              </w:rPr>
+            </w:pPr>
+            <w:proofErr w:type="spellStart"/>
+            <w:proofErr w:type="gramStart"/>
+            <w:r>
+              <w:rPr>
+                <w:lang w:val="es-ES_tradnl"/>
+              </w:rPr>
+              <w:t>Get</w:t>
+            </w:r>
+            <w:proofErr w:type="spellEnd"/>
+            <w:r>
+              <w:rPr>
+                <w:lang w:val="es-ES_tradnl"/>
+              </w:rPr>
+              <w:t>(</w:t>
+            </w:r>
+            <w:proofErr w:type="gramEnd"/>
+            <w:r>
+              <w:rPr>
+                <w:lang w:val="es-ES_tradnl"/>
+              </w:rPr>
+              <w:t>0) en []</w:t>
+            </w:r>
+          </w:p>
+          <w:p>
+            <w:pPr>
+              <w:rPr>
+                <w:lang w:val="es-ES_tradnl"/>
+              </w:rPr>
+            </w:pPr>
+            <w:proofErr w:type="spellStart"/>
+            <w:proofErr w:type="gramStart"/>
+            <w:r>
+              <w:rPr>
+                <w:lang w:val="es-ES_tradnl"/>
+              </w:rPr>
+              <w:t>Get</w:t>
+            </w:r>
+            <w:proofErr w:type="spellEnd"/>
+            <w:r>
+              <w:rPr>
+                <w:lang w:val="es-ES_tradnl"/>
+              </w:rPr>
+              <w:t>(</w:t>
+            </w:r>
+            <w:proofErr w:type="gramEnd"/>
+            <w:r>
+              <w:rPr>
+                <w:lang w:val="es-ES_tradnl"/>
+              </w:rPr>
+              <w:t>-2) en [1,2]</w:t>
+            </w:r>
+          </w:p>
+          <w:p>
+            <w:pPr>
+              <w:rPr>
+                <w:lang w:val="es-ES_tradnl"/>
+              </w:rPr>
+            </w:pPr>
+            <w:proofErr w:type="spellStart"/>
+            <w:proofErr w:type="gramStart"/>
+            <w:r>
+              <w:rPr>
+                <w:lang w:val="es-ES_tradnl"/>
+              </w:rPr>
+              <w:t>Get</w:t>
+            </w:r>
+            <w:proofErr w:type="spellEnd"/>
+            <w:r>
+              <w:rPr>
+                <w:lang w:val="es-ES_tradnl"/>
+              </w:rPr>
+              <w:t>(</w:t>
+            </w:r>
+            <w:proofErr w:type="gramEnd"/>
+            <w:r>
+              <w:rPr>
+                <w:lang w:val="es-ES_tradnl"/>
+              </w:rPr>
+              <w:t>5) en [1,3,4]</w:t>
+            </w:r>
+          </w:p>
+        </w:tc>
+        <w:tc>
+          <w:tcPr>
+            <w:tcW w:w="2832" w:type="dxa"/>
+          </w:tcPr>
+          <w:p>
+            <w:proofErr w:type="spellStart"/>
+            <w:r>
+              <w:t>IndexOutOfBoundsException</w:t>
+            </w:r>
+            <w:proofErr w:type="spellEnd"/>
+          </w:p>
+          <w:p>
+            <w:proofErr w:type="spellStart"/>
+            <w:r>
+              <w:t>IndexOutOfBoundsException</w:t>
+            </w:r>
+            <w:proofErr w:type="spellEnd"/>
+          </w:p>
+          <w:p>
+            <w:proofErr w:type="spellStart"/>
+            <w:r>
+              <w:t>IndexOutOfBoundsException</w:t>
+            </w:r>
+            <w:proofErr w:type="spellEnd"/>
+          </w:p>
+        </w:tc>
+      </w:tr>
+      <w:tr>
+        <w:tc>
+          <w:tcPr>
+            <w:tcW w:w="2831" w:type="dxa"/>
+          </w:tcPr>
+          <w:p>
+            <w:pPr>
+              <w:rPr>
+                <w:lang w:val="es-ES_tradnl"/>
+              </w:rPr>
+            </w:pPr>
+            <w:proofErr w:type="spellStart"/>
+            <w:r>
+              <w:rPr>
+                <w:lang w:val="es-ES_tradnl"/>
+              </w:rPr>
+              <w:t>Add</w:t>
+            </w:r>
+            <w:proofErr w:type="spellEnd"/>
+          </w:p>
+        </w:tc>
+        <w:tc>
+          <w:tcPr>
+            <w:tcW w:w="2831" w:type="dxa"/>
+          </w:tcPr>
+          <w:p>
+            <w:pPr>
+              <w:rPr>
+                <w:lang w:val="es-ES_tradnl"/>
+              </w:rPr>
+            </w:pPr>
+            <w:proofErr w:type="spellStart"/>
+            <w:r>
+              <w:rPr>
+                <w:lang w:val="es-ES_tradnl"/>
+              </w:rPr>
+              <w:t>Add</w:t>
+            </w:r>
+            <w:proofErr w:type="spellEnd"/>
+            <w:r>
+              <w:rPr>
+                <w:lang w:val="es-ES_tradnl"/>
+              </w:rPr>
+              <w:t>(</w:t>
+            </w:r>
+            <w:proofErr w:type="spellStart"/>
+            <w:r>
+              <w:rPr>
+                <w:lang w:val="es-ES_tradnl"/>
+              </w:rPr>
+              <w:t>null</w:t>
+            </w:r>
+            <w:proofErr w:type="spellEnd"/>
+            <w:r>
+              <w:rPr>
+                <w:lang w:val="es-ES_tradnl"/>
+              </w:rPr>
+              <w:t>) en []</w:t>
+            </w:r>
+          </w:p>
+        </w:tc>
+        <w:tc>
+          <w:tcPr>
+            <w:tcW w:w="2832" w:type="dxa"/>
+          </w:tcPr>
+          <w:p>
+            <w:pPr>
+              <w:rPr>
+                <w:lang w:val="es-ES_tradnl"/>
+              </w:rPr>
+            </w:pPr>
+            <w:proofErr w:type="spellStart"/>
+            <w:r>
+              <w:rPr>
+                <w:lang w:val="es-ES_tradnl"/>
+              </w:rPr>
+              <w:t>NullPointerException</w:t>
+            </w:r>
+            <w:proofErr w:type="spellEnd"/>
+          </w:p>
+        </w:tc>
+      </w:tr>
+      <w:tr>
+        <w:tc>
+          <w:tcPr>
+            <w:tcW w:w="2831" w:type="dxa"/>
+          </w:tcPr>
+          <w:p>
+            <w:pPr>
+              <w:rPr>
+                <w:lang w:val="es-ES_tradnl"/>
+              </w:rPr>
+            </w:pPr>
+            <w:proofErr w:type="spellStart"/>
+            <w:r>
+              <w:rPr>
+                <w:lang w:val="es-ES_tradnl"/>
+              </w:rPr>
+              <w:t>Remove</w:t>
+            </w:r>
+            <w:proofErr w:type="spellEnd"/>
+          </w:p>
+        </w:tc>
+        <w:tc>
+          <w:tcPr>
+            <w:tcW w:w="2831" w:type="dxa"/>
+          </w:tcPr>
+          <w:p>
+            <w:pPr>
+              <w:rPr>
+                <w:lang w:val="es-ES_tradnl"/>
+              </w:rPr>
+            </w:pPr>
+            <w:proofErr w:type="spellStart"/>
+            <w:proofErr w:type="gramStart"/>
+            <w:r>
+              <w:rPr>
+                <w:lang w:val="es-ES_tradnl"/>
+              </w:rPr>
+              <w:t>Remove</w:t>
+            </w:r>
+            <w:proofErr w:type="spellEnd"/>
+            <w:r>
+              <w:rPr>
+                <w:lang w:val="es-ES_tradnl"/>
+              </w:rPr>
+              <w:t>(</w:t>
+            </w:r>
+            <w:proofErr w:type="gramEnd"/>
+            <w:r>
+              <w:rPr>
+                <w:lang w:val="es-ES_tradnl"/>
+              </w:rPr>
+              <w:t>0) en []</w:t>
+            </w:r>
+          </w:p>
+          <w:p>
+            <w:pPr>
+              <w:rPr>
+                <w:lang w:val="es-ES_tradnl"/>
+              </w:rPr>
+            </w:pPr>
+            <w:proofErr w:type="spellStart"/>
+            <w:proofErr w:type="gramStart"/>
+            <w:r>
+              <w:rPr>
+                <w:lang w:val="es-ES_tradnl"/>
+              </w:rPr>
+              <w:t>Remove</w:t>
+            </w:r>
+            <w:proofErr w:type="spellEnd"/>
+            <w:r>
+              <w:rPr>
+                <w:lang w:val="es-ES_tradnl"/>
+              </w:rPr>
+              <w:t>(</w:t>
+            </w:r>
+            <w:proofErr w:type="gramEnd"/>
+            <w:r>
+              <w:rPr>
+                <w:lang w:val="es-ES_tradnl"/>
+              </w:rPr>
+              <w:t>-2) en [1,2]</w:t>
+            </w:r>
+          </w:p>
+          <w:p>
+            <w:pPr>
+              <w:rPr>
+                <w:lang w:val="es-ES_tradnl"/>
+              </w:rPr>
+            </w:pPr>
+            <w:proofErr w:type="spellStart"/>
+            <w:proofErr w:type="gramStart"/>
+            <w:r>
+              <w:rPr>
+                <w:lang w:val="es-ES_tradnl"/>
+              </w:rPr>
+              <w:t>Remove</w:t>
+            </w:r>
+            <w:proofErr w:type="spellEnd"/>
+            <w:r>
+              <w:rPr>
+                <w:lang w:val="es-ES_tradnl"/>
+              </w:rPr>
+              <w:t>(</w:t>
+            </w:r>
+            <w:proofErr w:type="gramEnd"/>
+            <w:r>
+              <w:rPr>
+                <w:lang w:val="es-ES_tradnl"/>
+              </w:rPr>
+              <w:t>5) en [1,3,4]</w:t>
+            </w:r>
+          </w:p>
+        </w:tc>
+        <w:tc>
+          <w:tcPr>
+            <w:tcW w:w="2832" w:type="dxa"/>
+          </w:tcPr>
+          <w:p>
+            <w:proofErr w:type="spellStart"/>
+            <w:r>
+              <w:t>IndexOutOfBoundsException</w:t>
+            </w:r>
+            <w:proofErr w:type="spellEnd"/>
+          </w:p>
+          <w:p>
+            <w:proofErr w:type="spellStart"/>
+            <w:r>
+              <w:t>IndexOutOfBoundsException</w:t>
+            </w:r>
+            <w:proofErr w:type="spellEnd"/>
+          </w:p>
+          <w:p>
+            <w:pPr>
+              <w:rPr>
+                <w:u w:val="single"/>
+              </w:rPr>
+            </w:pPr>
+            <w:proofErr w:type="spellStart"/>
+            <w:r>
+              <w:t>IndexOutOfBoundsException</w:t>
+            </w:r>
+            <w:proofErr w:type="spellEnd"/>
+          </w:p>
+        </w:tc>
+      </w:tr>
+    </w:tbl>
     <w:p>
       <w:pPr>
         <w:rPr>
@@ -2938,6 +4935,95 @@
     </w:lvl>
   </w:abstractNum>
   <w:abstractNum w:abstractNumId="9" w15:restartNumberingAfterBreak="0">
+    <w:nsid w:val="39C92185"/>
+    <w:multiLevelType w:val="hybridMultilevel"/>
+    <w:tmpl w:val="C7FA4818"/>
+    <w:lvl w:ilvl="0" w:tplc="0C0A000F">
+      <w:start w:val="1"/>
+      <w:numFmt w:val="decimal"/>
+      <w:lvlText w:val="%1."/>
+      <w:lvlJc w:val="left"/>
+      <w:pPr>
+        <w:ind w:left="720" w:hanging="360"/>
+      </w:pPr>
+      <w:rPr>
+        <w:rFonts w:hint="default"/>
+      </w:rPr>
+    </w:lvl>
+    <w:lvl w:ilvl="1" w:tplc="0C0A0019" w:tentative="1">
+      <w:start w:val="1"/>
+      <w:numFmt w:val="lowerLetter"/>
+      <w:lvlText w:val="%2."/>
+      <w:lvlJc w:val="left"/>
+      <w:pPr>
+        <w:ind w:left="1440" w:hanging="360"/>
+      </w:pPr>
+    </w:lvl>
+    <w:lvl w:ilvl="2" w:tplc="0C0A001B" w:tentative="1">
+      <w:start w:val="1"/>
+      <w:numFmt w:val="lowerRoman"/>
+      <w:lvlText w:val="%3."/>
+      <w:lvlJc w:val="right"/>
+      <w:pPr>
+        <w:ind w:left="2160" w:hanging="180"/>
+      </w:pPr>
+    </w:lvl>
+    <w:lvl w:ilvl="3" w:tplc="0C0A000F" w:tentative="1">
+      <w:start w:val="1"/>
+      <w:numFmt w:val="decimal"/>
+      <w:lvlText w:val="%4."/>
+      <w:lvlJc w:val="left"/>
+      <w:pPr>
+        <w:ind w:left="2880" w:hanging="360"/>
+      </w:pPr>
+    </w:lvl>
+    <w:lvl w:ilvl="4" w:tplc="0C0A0019" w:tentative="1">
+      <w:start w:val="1"/>
+      <w:numFmt w:val="lowerLetter"/>
+      <w:lvlText w:val="%5."/>
+      <w:lvlJc w:val="left"/>
+      <w:pPr>
+        <w:ind w:left="3600" w:hanging="360"/>
+      </w:pPr>
+    </w:lvl>
+    <w:lvl w:ilvl="5" w:tplc="0C0A001B" w:tentative="1">
+      <w:start w:val="1"/>
+      <w:numFmt w:val="lowerRoman"/>
+      <w:lvlText w:val="%6."/>
+      <w:lvlJc w:val="right"/>
+      <w:pPr>
+        <w:ind w:left="4320" w:hanging="180"/>
+      </w:pPr>
+    </w:lvl>
+    <w:lvl w:ilvl="6" w:tplc="0C0A000F" w:tentative="1">
+      <w:start w:val="1"/>
+      <w:numFmt w:val="decimal"/>
+      <w:lvlText w:val="%7."/>
+      <w:lvlJc w:val="left"/>
+      <w:pPr>
+        <w:ind w:left="5040" w:hanging="360"/>
+      </w:pPr>
+    </w:lvl>
+    <w:lvl w:ilvl="7" w:tplc="0C0A0019" w:tentative="1">
+      <w:start w:val="1"/>
+      <w:numFmt w:val="lowerLetter"/>
+      <w:lvlText w:val="%8."/>
+      <w:lvlJc w:val="left"/>
+      <w:pPr>
+        <w:ind w:left="5760" w:hanging="360"/>
+      </w:pPr>
+    </w:lvl>
+    <w:lvl w:ilvl="8" w:tplc="0C0A001B" w:tentative="1">
+      <w:start w:val="1"/>
+      <w:numFmt w:val="lowerRoman"/>
+      <w:lvlText w:val="%9."/>
+      <w:lvlJc w:val="right"/>
+      <w:pPr>
+        <w:ind w:left="6480" w:hanging="180"/>
+      </w:pPr>
+    </w:lvl>
+  </w:abstractNum>
+  <w:abstractNum w:abstractNumId="10" w15:restartNumberingAfterBreak="0">
     <w:nsid w:val="3A0047A9"/>
     <w:multiLevelType w:val="hybridMultilevel"/>
     <w:tmpl w:val="9FDE8090"/>
@@ -3026,7 +5112,7 @@
       </w:pPr>
     </w:lvl>
   </w:abstractNum>
-  <w:abstractNum w:abstractNumId="10" w15:restartNumberingAfterBreak="0">
+  <w:abstractNum w:abstractNumId="11" w15:restartNumberingAfterBreak="0">
     <w:nsid w:val="4181211A"/>
     <w:multiLevelType w:val="hybridMultilevel"/>
     <w:tmpl w:val="56EE397A"/>
@@ -3112,7 +5198,7 @@
       </w:pPr>
     </w:lvl>
   </w:abstractNum>
-  <w:abstractNum w:abstractNumId="11" w15:restartNumberingAfterBreak="0">
+  <w:abstractNum w:abstractNumId="12" w15:restartNumberingAfterBreak="0">
     <w:nsid w:val="48DF4C9B"/>
     <w:multiLevelType w:val="hybridMultilevel"/>
     <w:tmpl w:val="3176DAF0"/>
@@ -3225,7 +5311,7 @@
       </w:rPr>
     </w:lvl>
   </w:abstractNum>
-  <w:abstractNum w:abstractNumId="12" w15:restartNumberingAfterBreak="0">
+  <w:abstractNum w:abstractNumId="13" w15:restartNumberingAfterBreak="0">
     <w:nsid w:val="496D133E"/>
     <w:multiLevelType w:val="hybridMultilevel"/>
     <w:tmpl w:val="D19AB9A4"/>
@@ -3338,7 +5424,7 @@
       </w:rPr>
     </w:lvl>
   </w:abstractNum>
-  <w:abstractNum w:abstractNumId="13" w15:restartNumberingAfterBreak="0">
+  <w:abstractNum w:abstractNumId="14" w15:restartNumberingAfterBreak="0">
     <w:nsid w:val="4FCB5DDB"/>
     <w:multiLevelType w:val="hybridMultilevel"/>
     <w:tmpl w:val="933C1320"/>
@@ -3451,7 +5537,7 @@
       </w:rPr>
     </w:lvl>
   </w:abstractNum>
-  <w:abstractNum w:abstractNumId="14" w15:restartNumberingAfterBreak="0">
+  <w:abstractNum w:abstractNumId="15" w15:restartNumberingAfterBreak="0">
     <w:nsid w:val="534E0F21"/>
     <w:multiLevelType w:val="multilevel"/>
     <w:tmpl w:val="7AF47CC0"/>
@@ -3572,7 +5658,7 @@
       </w:rPr>
     </w:lvl>
   </w:abstractNum>
-  <w:abstractNum w:abstractNumId="15" w15:restartNumberingAfterBreak="0">
+  <w:abstractNum w:abstractNumId="16" w15:restartNumberingAfterBreak="0">
     <w:nsid w:val="56820CFF"/>
     <w:multiLevelType w:val="hybridMultilevel"/>
     <w:tmpl w:val="72441588"/>
@@ -3661,7 +5747,7 @@
       </w:pPr>
     </w:lvl>
   </w:abstractNum>
-  <w:abstractNum w:abstractNumId="16" w15:restartNumberingAfterBreak="0">
+  <w:abstractNum w:abstractNumId="17" w15:restartNumberingAfterBreak="0">
     <w:nsid w:val="56955BAC"/>
     <w:multiLevelType w:val="hybridMultilevel"/>
     <w:tmpl w:val="2250A7EE"/>
@@ -3774,7 +5860,7 @@
       </w:rPr>
     </w:lvl>
   </w:abstractNum>
-  <w:abstractNum w:abstractNumId="17" w15:restartNumberingAfterBreak="0">
+  <w:abstractNum w:abstractNumId="18" w15:restartNumberingAfterBreak="0">
     <w:nsid w:val="578C5341"/>
     <w:multiLevelType w:val="hybridMultilevel"/>
     <w:tmpl w:val="749C17AE"/>
@@ -3863,7 +5949,7 @@
       </w:pPr>
     </w:lvl>
   </w:abstractNum>
-  <w:abstractNum w:abstractNumId="18" w15:restartNumberingAfterBreak="0">
+  <w:abstractNum w:abstractNumId="19" w15:restartNumberingAfterBreak="0">
     <w:nsid w:val="5E6B6DE7"/>
     <w:multiLevelType w:val="hybridMultilevel"/>
     <w:tmpl w:val="CC20826C"/>
@@ -3952,7 +6038,7 @@
       </w:pPr>
     </w:lvl>
   </w:abstractNum>
-  <w:abstractNum w:abstractNumId="19" w15:restartNumberingAfterBreak="0">
+  <w:abstractNum w:abstractNumId="20" w15:restartNumberingAfterBreak="0">
     <w:nsid w:val="602B119A"/>
     <w:multiLevelType w:val="hybridMultilevel"/>
     <w:tmpl w:val="4660432C"/>
@@ -4041,7 +6127,7 @@
       </w:pPr>
     </w:lvl>
   </w:abstractNum>
-  <w:abstractNum w:abstractNumId="20" w15:restartNumberingAfterBreak="0">
+  <w:abstractNum w:abstractNumId="21" w15:restartNumberingAfterBreak="0">
     <w:nsid w:val="6DDA1F7E"/>
     <w:multiLevelType w:val="hybridMultilevel"/>
     <w:tmpl w:val="B5B68FDC"/>
@@ -4130,7 +6216,7 @@
       </w:pPr>
     </w:lvl>
   </w:abstractNum>
-  <w:abstractNum w:abstractNumId="21" w15:restartNumberingAfterBreak="0">
+  <w:abstractNum w:abstractNumId="22" w15:restartNumberingAfterBreak="0">
     <w:nsid w:val="700D03B5"/>
     <w:multiLevelType w:val="hybridMultilevel"/>
     <w:tmpl w:val="37ECB452"/>
@@ -4219,7 +6305,7 @@
       </w:pPr>
     </w:lvl>
   </w:abstractNum>
-  <w:abstractNum w:abstractNumId="22" w15:restartNumberingAfterBreak="0">
+  <w:abstractNum w:abstractNumId="23" w15:restartNumberingAfterBreak="0">
     <w:nsid w:val="73F97494"/>
     <w:multiLevelType w:val="hybridMultilevel"/>
     <w:tmpl w:val="C68A3A82"/>
@@ -4308,7 +6394,7 @@
       </w:pPr>
     </w:lvl>
   </w:abstractNum>
-  <w:abstractNum w:abstractNumId="23" w15:restartNumberingAfterBreak="0">
+  <w:abstractNum w:abstractNumId="24" w15:restartNumberingAfterBreak="0">
     <w:nsid w:val="7DE76DE3"/>
     <w:multiLevelType w:val="hybridMultilevel"/>
     <w:tmpl w:val="BECAD950"/>
@@ -4398,13 +6484,13 @@
     </w:lvl>
   </w:abstractNum>
   <w:num w:numId="1">
-    <w:abstractNumId w:val="10"/>
+    <w:abstractNumId w:val="11"/>
   </w:num>
   <w:num w:numId="2">
-    <w:abstractNumId w:val="19"/>
+    <w:abstractNumId w:val="20"/>
   </w:num>
   <w:num w:numId="3">
-    <w:abstractNumId w:val="14"/>
+    <w:abstractNumId w:val="15"/>
   </w:num>
   <w:num w:numId="4">
     <w:abstractNumId w:val="3"/>
@@ -4413,31 +6499,31 @@
     <w:abstractNumId w:val="0"/>
   </w:num>
   <w:num w:numId="6">
-    <w:abstractNumId w:val="12"/>
+    <w:abstractNumId w:val="13"/>
   </w:num>
   <w:num w:numId="7">
-    <w:abstractNumId w:val="16"/>
+    <w:abstractNumId w:val="17"/>
   </w:num>
   <w:num w:numId="8">
-    <w:abstractNumId w:val="13"/>
+    <w:abstractNumId w:val="14"/>
   </w:num>
   <w:num w:numId="9">
-    <w:abstractNumId w:val="22"/>
+    <w:abstractNumId w:val="23"/>
   </w:num>
   <w:num w:numId="10">
     <w:abstractNumId w:val="1"/>
   </w:num>
   <w:num w:numId="11">
-    <w:abstractNumId w:val="21"/>
+    <w:abstractNumId w:val="22"/>
   </w:num>
   <w:num w:numId="12">
     <w:abstractNumId w:val="2"/>
   </w:num>
   <w:num w:numId="13">
-    <w:abstractNumId w:val="23"/>
+    <w:abstractNumId w:val="24"/>
   </w:num>
   <w:num w:numId="14">
-    <w:abstractNumId w:val="18"/>
+    <w:abstractNumId w:val="19"/>
   </w:num>
   <w:num w:numId="15">
     <w:abstractNumId w:val="4"/>
@@ -4446,16 +6532,16 @@
     <w:abstractNumId w:val="8"/>
   </w:num>
   <w:num w:numId="17">
-    <w:abstractNumId w:val="15"/>
+    <w:abstractNumId w:val="16"/>
   </w:num>
   <w:num w:numId="18">
-    <w:abstractNumId w:val="9"/>
+    <w:abstractNumId w:val="10"/>
   </w:num>
   <w:num w:numId="19">
-    <w:abstractNumId w:val="11"/>
+    <w:abstractNumId w:val="12"/>
   </w:num>
   <w:num w:numId="20">
-    <w:abstractNumId w:val="14"/>
+    <w:abstractNumId w:val="15"/>
     <w:lvlOverride w:ilvl="0">
       <w:startOverride w:val="1"/>
     </w:lvlOverride>
@@ -4485,7 +6571,7 @@
     </w:lvlOverride>
   </w:num>
   <w:num w:numId="21">
-    <w:abstractNumId w:val="21"/>
+    <w:abstractNumId w:val="22"/>
     <w:lvlOverride w:ilvl="0">
       <w:startOverride w:val="1"/>
     </w:lvlOverride>
@@ -4515,7 +6601,7 @@
     </w:lvlOverride>
   </w:num>
   <w:num w:numId="22">
-    <w:abstractNumId w:val="18"/>
+    <w:abstractNumId w:val="19"/>
   </w:num>
   <w:num w:numId="23">
     <w:abstractNumId w:val="6"/>
@@ -4527,10 +6613,13 @@
     <w:abstractNumId w:val="7"/>
   </w:num>
   <w:num w:numId="26">
-    <w:abstractNumId w:val="17"/>
+    <w:abstractNumId w:val="18"/>
   </w:num>
   <w:num w:numId="27">
-    <w:abstractNumId w:val="20"/>
+    <w:abstractNumId w:val="21"/>
+  </w:num>
+  <w:num w:numId="28">
+    <w:abstractNumId w:val="9"/>
   </w:num>
 </w:numbering>
 </file>
@@ -4658,6 +6747,7 @@
     <w:lsdException w:name="HTML Sample" w:semiHidden="1" w:unhideWhenUsed="1"/>
     <w:lsdException w:name="HTML Typewriter" w:semiHidden="1" w:unhideWhenUsed="1"/>
     <w:lsdException w:name="HTML Variable" w:semiHidden="1" w:unhideWhenUsed="1"/>
+    <w:lsdException w:name="Normal Table" w:semiHidden="1" w:unhideWhenUsed="1"/>
     <w:lsdException w:name="annotation subject" w:semiHidden="1" w:unhideWhenUsed="1"/>
     <w:lsdException w:name="No List" w:semiHidden="1" w:unhideWhenUsed="1"/>
     <w:lsdException w:name="Outline List 1" w:semiHidden="1" w:unhideWhenUsed="1"/>
@@ -4700,8 +6790,11 @@
     <w:lsdException w:name="Table Contemporary" w:semiHidden="1" w:unhideWhenUsed="1"/>
     <w:lsdException w:name="Table Elegant" w:semiHidden="1" w:unhideWhenUsed="1"/>
     <w:lsdException w:name="Table Professional" w:semiHidden="1" w:unhideWhenUsed="1"/>
+    <w:lsdException w:name="Table Subtle 1" w:semiHidden="1" w:unhideWhenUsed="1"/>
     <w:lsdException w:name="Table Subtle 2" w:semiHidden="1" w:unhideWhenUsed="1"/>
     <w:lsdException w:name="Table Web 1" w:semiHidden="1" w:unhideWhenUsed="1"/>
+    <w:lsdException w:name="Table Web 2" w:semiHidden="1" w:unhideWhenUsed="1"/>
+    <w:lsdException w:name="Table Web 3" w:semiHidden="1" w:unhideWhenUsed="1"/>
     <w:lsdException w:name="Balloon Text" w:semiHidden="1" w:unhideWhenUsed="1"/>
     <w:lsdException w:name="Table Grid" w:uiPriority="59"/>
     <w:lsdException w:name="Table Theme" w:semiHidden="1" w:unhideWhenUsed="1"/>
@@ -5006,7 +7099,6 @@
   <w:style w:type="character" w:default="1" w:styleId="Fuentedeprrafopredeter">
     <w:name w:val="Default Paragraph Font"/>
     <w:uiPriority w:val="1"/>
-    <w:semiHidden/>
     <w:unhideWhenUsed/>
   </w:style>
   <w:style w:type="table" w:default="1" w:styleId="Tablanormal">

</xml_diff>